<commit_message>
Archiver (8) command request
</commit_message>
<xml_diff>
--- a/JavaRushHomeWork/JavaRushTasks/3.JavaMultithreading/src/com/javarush/task/task31/task3110/Archiver.docx
+++ b/JavaRushHomeWork/JavaRushTasks/3.JavaMultithreading/src/com/javarush/task/task31/task3110/Archiver.docx
@@ -8496,18 +8496,29 @@
       <w:proofErr w:type="spellStart"/>
       <w:r>
         <w:rPr>
-          <w:rFonts w:ascii="Arial" w:hAnsi="Arial" w:cs="Arial"/>
-          <w:color w:val="3D4351"/>
-        </w:rPr>
-        <w:t>hiver</w:t>
-      </w:r>
-      <w:proofErr w:type="spellEnd"/>
-      <w:r>
-        <w:rPr>
-          <w:rFonts w:ascii="Arial" w:hAnsi="Arial" w:cs="Arial"/>
-          <w:color w:val="3D4351"/>
-        </w:rPr>
-        <w:t xml:space="preserve"> (7)</w:t>
+          <w:rFonts w:ascii="Arial" w:eastAsia="Times New Roman" w:hAnsi="Arial" w:cs="Arial"/>
+          <w:color w:val="3D4351"/>
+          <w:sz w:val="32"/>
+          <w:szCs w:val="32"/>
+        </w:rPr>
+        <w:t>Archiver</w:t>
+      </w:r>
+      <w:proofErr w:type="spellEnd"/>
+      <w:r>
+        <w:rPr>
+          <w:rFonts w:ascii="Arial" w:eastAsia="Times New Roman" w:hAnsi="Arial" w:cs="Arial"/>
+          <w:color w:val="3D4351"/>
+          <w:sz w:val="32"/>
+          <w:szCs w:val="32"/>
+        </w:rPr>
+        <w:t xml:space="preserve"> </w:t>
+      </w:r>
+      <w:r>
+        <w:rPr>
+          <w:rFonts w:ascii="Arial" w:hAnsi="Arial" w:cs="Arial"/>
+          <w:color w:val="3D4351"/>
+        </w:rPr>
+        <w:t>(7)</w:t>
       </w:r>
     </w:p>
     <w:p>
@@ -8686,7 +8697,6 @@
         </w:rPr>
         <w:t>будем кидать, если не сможем найти путь, в который нужно распаковать архив, или путь к файлу, который хотим запаковать, или любой другой путь. Исключение </w:t>
       </w:r>
-      <w:bookmarkStart w:id="0" w:name="_GoBack"/>
       <w:proofErr w:type="spellStart"/>
       <w:r>
         <w:rPr>
@@ -8711,7 +8721,6 @@
         </w:rPr>
         <w:t> </w:t>
       </w:r>
-      <w:bookmarkEnd w:id="0"/>
       <w:r>
         <w:rPr>
           <w:rFonts w:ascii="Arial" w:hAnsi="Arial" w:cs="Arial"/>
@@ -9154,7 +9163,1840 @@
         <w:t>.</w:t>
       </w:r>
     </w:p>
-    <w:p/>
+    <w:p>
+      <w:pPr>
+        <w:rPr>
+          <w:lang w:val="en-US"/>
+        </w:rPr>
+      </w:pPr>
+      <w:bookmarkStart w:id="0" w:name="_GoBack"/>
+      <w:bookmarkEnd w:id="0"/>
+    </w:p>
+    <w:p>
+      <w:pPr>
+        <w:pStyle w:val="3"/>
+        <w:rPr>
+          <w:rFonts w:ascii="Arial" w:hAnsi="Arial" w:cs="Arial"/>
+          <w:color w:val="3D4351"/>
+        </w:rPr>
+      </w:pPr>
+      <w:proofErr w:type="spellStart"/>
+      <w:r>
+        <w:rPr>
+          <w:rFonts w:ascii="Arial" w:eastAsia="Times New Roman" w:hAnsi="Arial" w:cs="Arial"/>
+          <w:color w:val="3D4351"/>
+          <w:sz w:val="32"/>
+          <w:szCs w:val="32"/>
+        </w:rPr>
+        <w:t>Archiver</w:t>
+      </w:r>
+      <w:proofErr w:type="spellEnd"/>
+      <w:r>
+        <w:rPr>
+          <w:rFonts w:ascii="Arial" w:eastAsia="Times New Roman" w:hAnsi="Arial" w:cs="Arial"/>
+          <w:color w:val="3D4351"/>
+          <w:sz w:val="32"/>
+          <w:szCs w:val="32"/>
+        </w:rPr>
+        <w:t xml:space="preserve"> </w:t>
+      </w:r>
+      <w:r>
+        <w:rPr>
+          <w:rFonts w:ascii="Arial" w:hAnsi="Arial" w:cs="Arial"/>
+          <w:color w:val="3D4351"/>
+        </w:rPr>
+        <w:t>(8)</w:t>
+      </w:r>
+    </w:p>
+    <w:p>
+      <w:pPr>
+        <w:pStyle w:val="a3"/>
+        <w:rPr>
+          <w:rFonts w:ascii="Arial" w:hAnsi="Arial" w:cs="Arial"/>
+          <w:color w:val="3D4351"/>
+          <w:sz w:val="27"/>
+          <w:szCs w:val="27"/>
+        </w:rPr>
+      </w:pPr>
+      <w:r>
+        <w:rPr>
+          <w:rFonts w:ascii="Arial" w:hAnsi="Arial" w:cs="Arial"/>
+          <w:color w:val="3D4351"/>
+          <w:sz w:val="27"/>
+          <w:szCs w:val="27"/>
+        </w:rPr>
+        <w:t>Чтобы узнать какую команду сейчас хочет выполнить пользователь, добавим метод</w:t>
+      </w:r>
+      <w:r>
+        <w:rPr>
+          <w:rStyle w:val="apple-converted-space"/>
+          <w:rFonts w:ascii="Arial" w:hAnsi="Arial" w:cs="Arial"/>
+          <w:color w:val="3D4351"/>
+          <w:sz w:val="27"/>
+          <w:szCs w:val="27"/>
+        </w:rPr>
+        <w:t> </w:t>
+      </w:r>
+      <w:proofErr w:type="spellStart"/>
+      <w:r>
+        <w:rPr>
+          <w:rFonts w:ascii="Arial" w:hAnsi="Arial" w:cs="Arial"/>
+          <w:color w:val="3D4351"/>
+          <w:sz w:val="27"/>
+          <w:szCs w:val="27"/>
+        </w:rPr>
+        <w:t>Operation</w:t>
+      </w:r>
+      <w:proofErr w:type="spellEnd"/>
+      <w:r>
+        <w:rPr>
+          <w:rFonts w:ascii="Arial" w:hAnsi="Arial" w:cs="Arial"/>
+          <w:color w:val="3D4351"/>
+          <w:sz w:val="27"/>
+          <w:szCs w:val="27"/>
+        </w:rPr>
+        <w:br/>
+      </w:r>
+      <w:proofErr w:type="spellStart"/>
+      <w:r>
+        <w:rPr>
+          <w:rFonts w:ascii="Arial" w:hAnsi="Arial" w:cs="Arial"/>
+          <w:color w:val="3D4351"/>
+          <w:sz w:val="27"/>
+          <w:szCs w:val="27"/>
+        </w:rPr>
+        <w:t>askOperation</w:t>
+      </w:r>
+      <w:proofErr w:type="spellEnd"/>
+      <w:r>
+        <w:rPr>
+          <w:rFonts w:ascii="Arial" w:hAnsi="Arial" w:cs="Arial"/>
+          <w:color w:val="3D4351"/>
+          <w:sz w:val="27"/>
+          <w:szCs w:val="27"/>
+        </w:rPr>
+        <w:t>()</w:t>
+      </w:r>
+      <w:r>
+        <w:rPr>
+          <w:rStyle w:val="apple-converted-space"/>
+          <w:rFonts w:ascii="Arial" w:hAnsi="Arial" w:cs="Arial"/>
+          <w:color w:val="3D4351"/>
+          <w:sz w:val="27"/>
+          <w:szCs w:val="27"/>
+        </w:rPr>
+        <w:t> </w:t>
+      </w:r>
+      <w:r>
+        <w:rPr>
+          <w:rFonts w:ascii="Arial" w:hAnsi="Arial" w:cs="Arial"/>
+          <w:color w:val="3D4351"/>
+          <w:sz w:val="27"/>
+          <w:szCs w:val="27"/>
+        </w:rPr>
+        <w:t>в класс</w:t>
+      </w:r>
+      <w:r>
+        <w:rPr>
+          <w:rStyle w:val="apple-converted-space"/>
+          <w:rFonts w:ascii="Arial" w:hAnsi="Arial" w:cs="Arial"/>
+          <w:color w:val="3D4351"/>
+          <w:sz w:val="27"/>
+          <w:szCs w:val="27"/>
+        </w:rPr>
+        <w:t> </w:t>
+      </w:r>
+      <w:proofErr w:type="spellStart"/>
+      <w:r>
+        <w:rPr>
+          <w:rStyle w:val="text-corporate"/>
+          <w:rFonts w:ascii="Arial" w:hAnsi="Arial" w:cs="Arial"/>
+          <w:b/>
+          <w:bCs/>
+          <w:color w:val="3D4351"/>
+          <w:sz w:val="27"/>
+          <w:szCs w:val="27"/>
+        </w:rPr>
+        <w:t>Archiver</w:t>
+      </w:r>
+      <w:proofErr w:type="spellEnd"/>
+      <w:r>
+        <w:rPr>
+          <w:rFonts w:ascii="Arial" w:hAnsi="Arial" w:cs="Arial"/>
+          <w:color w:val="3D4351"/>
+          <w:sz w:val="27"/>
+          <w:szCs w:val="27"/>
+        </w:rPr>
+        <w:t>. Этот метод должен вывести в консоль список доступных команд и</w:t>
+      </w:r>
+      <w:r>
+        <w:rPr>
+          <w:rFonts w:ascii="Arial" w:hAnsi="Arial" w:cs="Arial"/>
+          <w:color w:val="3D4351"/>
+          <w:sz w:val="27"/>
+          <w:szCs w:val="27"/>
+        </w:rPr>
+        <w:br/>
+        <w:t>попросить выбрать одну из них. Для удобства будем просить ввести номер команды, где номер – это</w:t>
+      </w:r>
+      <w:r>
+        <w:rPr>
+          <w:rFonts w:ascii="Arial" w:hAnsi="Arial" w:cs="Arial"/>
+          <w:color w:val="3D4351"/>
+          <w:sz w:val="27"/>
+          <w:szCs w:val="27"/>
+        </w:rPr>
+        <w:br/>
+        <w:t>порядковый номер команды в</w:t>
+      </w:r>
+      <w:r>
+        <w:rPr>
+          <w:rStyle w:val="apple-converted-space"/>
+          <w:rFonts w:ascii="Arial" w:hAnsi="Arial" w:cs="Arial"/>
+          <w:color w:val="3D4351"/>
+          <w:sz w:val="27"/>
+          <w:szCs w:val="27"/>
+        </w:rPr>
+        <w:t> </w:t>
+      </w:r>
+      <w:proofErr w:type="spellStart"/>
+      <w:r>
+        <w:rPr>
+          <w:rStyle w:val="text-corporate"/>
+          <w:rFonts w:ascii="Arial" w:hAnsi="Arial" w:cs="Arial"/>
+          <w:color w:val="3D4351"/>
+          <w:sz w:val="27"/>
+          <w:szCs w:val="27"/>
+        </w:rPr>
+        <w:t>enum</w:t>
+      </w:r>
+      <w:proofErr w:type="spellEnd"/>
+      <w:r>
+        <w:rPr>
+          <w:rStyle w:val="apple-converted-space"/>
+          <w:rFonts w:ascii="Arial" w:hAnsi="Arial" w:cs="Arial"/>
+          <w:color w:val="3D4351"/>
+          <w:sz w:val="27"/>
+          <w:szCs w:val="27"/>
+        </w:rPr>
+        <w:t> </w:t>
+      </w:r>
+      <w:proofErr w:type="spellStart"/>
+      <w:r>
+        <w:rPr>
+          <w:rStyle w:val="a4"/>
+          <w:rFonts w:ascii="Arial" w:hAnsi="Arial" w:cs="Arial"/>
+          <w:color w:val="3D4351"/>
+          <w:sz w:val="27"/>
+          <w:szCs w:val="27"/>
+        </w:rPr>
+        <w:t>Operation</w:t>
+      </w:r>
+      <w:proofErr w:type="spellEnd"/>
+      <w:r>
+        <w:rPr>
+          <w:rFonts w:ascii="Arial" w:hAnsi="Arial" w:cs="Arial"/>
+          <w:color w:val="3D4351"/>
+          <w:sz w:val="27"/>
+          <w:szCs w:val="27"/>
+        </w:rPr>
+        <w:t>. Получить порядковый номер значения в</w:t>
+      </w:r>
+      <w:r>
+        <w:rPr>
+          <w:rStyle w:val="apple-converted-space"/>
+          <w:rFonts w:ascii="Arial" w:hAnsi="Arial" w:cs="Arial"/>
+          <w:color w:val="3D4351"/>
+          <w:sz w:val="27"/>
+          <w:szCs w:val="27"/>
+        </w:rPr>
+        <w:t> </w:t>
+      </w:r>
+      <w:proofErr w:type="spellStart"/>
+      <w:r>
+        <w:rPr>
+          <w:rStyle w:val="text-corporate"/>
+          <w:rFonts w:ascii="Arial" w:hAnsi="Arial" w:cs="Arial"/>
+          <w:color w:val="3D4351"/>
+          <w:sz w:val="27"/>
+          <w:szCs w:val="27"/>
+        </w:rPr>
+        <w:t>enum’е</w:t>
+      </w:r>
+      <w:proofErr w:type="spellEnd"/>
+      <w:r>
+        <w:rPr>
+          <w:rStyle w:val="apple-converted-space"/>
+          <w:rFonts w:ascii="Arial" w:hAnsi="Arial" w:cs="Arial"/>
+          <w:color w:val="3D4351"/>
+          <w:sz w:val="27"/>
+          <w:szCs w:val="27"/>
+        </w:rPr>
+        <w:t> </w:t>
+      </w:r>
+      <w:r>
+        <w:rPr>
+          <w:rFonts w:ascii="Arial" w:hAnsi="Arial" w:cs="Arial"/>
+          <w:color w:val="3D4351"/>
+          <w:sz w:val="27"/>
+          <w:szCs w:val="27"/>
+        </w:rPr>
+        <w:t>можно с помощью метода</w:t>
+      </w:r>
+      <w:r>
+        <w:rPr>
+          <w:rStyle w:val="apple-converted-space"/>
+          <w:rFonts w:ascii="Arial" w:hAnsi="Arial" w:cs="Arial"/>
+          <w:color w:val="3D4351"/>
+          <w:sz w:val="27"/>
+          <w:szCs w:val="27"/>
+        </w:rPr>
+        <w:t> </w:t>
+      </w:r>
+      <w:proofErr w:type="spellStart"/>
+      <w:r>
+        <w:rPr>
+          <w:rFonts w:ascii="Arial" w:hAnsi="Arial" w:cs="Arial"/>
+          <w:color w:val="3D4351"/>
+          <w:sz w:val="27"/>
+          <w:szCs w:val="27"/>
+        </w:rPr>
+        <w:t>ordinal</w:t>
+      </w:r>
+      <w:proofErr w:type="spellEnd"/>
+      <w:r>
+        <w:rPr>
+          <w:rFonts w:ascii="Arial" w:hAnsi="Arial" w:cs="Arial"/>
+          <w:color w:val="3D4351"/>
+          <w:sz w:val="27"/>
+          <w:szCs w:val="27"/>
+        </w:rPr>
+        <w:t>().</w:t>
+      </w:r>
+      <w:r>
+        <w:rPr>
+          <w:rFonts w:ascii="Arial" w:hAnsi="Arial" w:cs="Arial"/>
+          <w:color w:val="3D4351"/>
+          <w:sz w:val="27"/>
+          <w:szCs w:val="27"/>
+        </w:rPr>
+        <w:br/>
+        <w:t xml:space="preserve">Теперь все </w:t>
+      </w:r>
+      <w:proofErr w:type="gramStart"/>
+      <w:r>
+        <w:rPr>
+          <w:rFonts w:ascii="Arial" w:hAnsi="Arial" w:cs="Arial"/>
+          <w:color w:val="3D4351"/>
+          <w:sz w:val="27"/>
+          <w:szCs w:val="27"/>
+        </w:rPr>
+        <w:t>готово</w:t>
+      </w:r>
+      <w:proofErr w:type="gramEnd"/>
+      <w:r>
+        <w:rPr>
+          <w:rFonts w:ascii="Arial" w:hAnsi="Arial" w:cs="Arial"/>
+          <w:color w:val="3D4351"/>
+          <w:sz w:val="27"/>
+          <w:szCs w:val="27"/>
+        </w:rPr>
+        <w:t xml:space="preserve"> чтобы переписать </w:t>
+      </w:r>
+      <w:proofErr w:type="spellStart"/>
+      <w:r>
+        <w:rPr>
+          <w:rFonts w:ascii="Arial" w:hAnsi="Arial" w:cs="Arial"/>
+          <w:color w:val="3D4351"/>
+          <w:sz w:val="27"/>
+          <w:szCs w:val="27"/>
+        </w:rPr>
+        <w:t>main</w:t>
+      </w:r>
+      <w:proofErr w:type="spellEnd"/>
+      <w:r>
+        <w:rPr>
+          <w:rFonts w:ascii="Arial" w:hAnsi="Arial" w:cs="Arial"/>
+          <w:color w:val="3D4351"/>
+          <w:sz w:val="27"/>
+          <w:szCs w:val="27"/>
+        </w:rPr>
+        <w:t>, используя последние достижения науки и техники, а именно</w:t>
+      </w:r>
+      <w:r>
+        <w:rPr>
+          <w:rFonts w:ascii="Arial" w:hAnsi="Arial" w:cs="Arial"/>
+          <w:color w:val="3D4351"/>
+          <w:sz w:val="27"/>
+          <w:szCs w:val="27"/>
+        </w:rPr>
+        <w:br/>
+        <w:t>класс</w:t>
+      </w:r>
+      <w:r>
+        <w:rPr>
+          <w:rStyle w:val="apple-converted-space"/>
+          <w:rFonts w:ascii="Arial" w:hAnsi="Arial" w:cs="Arial"/>
+          <w:color w:val="3D4351"/>
+          <w:sz w:val="27"/>
+          <w:szCs w:val="27"/>
+        </w:rPr>
+        <w:t> </w:t>
+      </w:r>
+      <w:proofErr w:type="spellStart"/>
+      <w:r>
+        <w:rPr>
+          <w:rStyle w:val="text-corporate"/>
+          <w:rFonts w:ascii="Arial" w:hAnsi="Arial" w:cs="Arial"/>
+          <w:b/>
+          <w:bCs/>
+          <w:color w:val="3D4351"/>
+          <w:sz w:val="27"/>
+          <w:szCs w:val="27"/>
+        </w:rPr>
+        <w:t>CommandExecutor</w:t>
+      </w:r>
+      <w:proofErr w:type="spellEnd"/>
+      <w:r>
+        <w:rPr>
+          <w:rStyle w:val="apple-converted-space"/>
+          <w:rFonts w:ascii="Arial" w:hAnsi="Arial" w:cs="Arial"/>
+          <w:color w:val="3D4351"/>
+          <w:sz w:val="27"/>
+          <w:szCs w:val="27"/>
+        </w:rPr>
+        <w:t> </w:t>
+      </w:r>
+      <w:r>
+        <w:rPr>
+          <w:rFonts w:ascii="Arial" w:hAnsi="Arial" w:cs="Arial"/>
+          <w:color w:val="3D4351"/>
+          <w:sz w:val="27"/>
+          <w:szCs w:val="27"/>
+        </w:rPr>
+        <w:t>и метод</w:t>
+      </w:r>
+      <w:r>
+        <w:rPr>
+          <w:rStyle w:val="apple-converted-space"/>
+          <w:rFonts w:ascii="Arial" w:hAnsi="Arial" w:cs="Arial"/>
+          <w:color w:val="3D4351"/>
+          <w:sz w:val="27"/>
+          <w:szCs w:val="27"/>
+        </w:rPr>
+        <w:t> </w:t>
+      </w:r>
+      <w:proofErr w:type="spellStart"/>
+      <w:r>
+        <w:rPr>
+          <w:rFonts w:ascii="Arial" w:hAnsi="Arial" w:cs="Arial"/>
+          <w:color w:val="3D4351"/>
+          <w:sz w:val="27"/>
+          <w:szCs w:val="27"/>
+        </w:rPr>
+        <w:t>askOperation</w:t>
+      </w:r>
+      <w:proofErr w:type="spellEnd"/>
+      <w:r>
+        <w:rPr>
+          <w:rFonts w:ascii="Arial" w:hAnsi="Arial" w:cs="Arial"/>
+          <w:color w:val="3D4351"/>
+          <w:sz w:val="27"/>
+          <w:szCs w:val="27"/>
+        </w:rPr>
+        <w:t>().</w:t>
+      </w:r>
+      <w:r>
+        <w:rPr>
+          <w:rFonts w:ascii="Arial" w:hAnsi="Arial" w:cs="Arial"/>
+          <w:color w:val="3D4351"/>
+          <w:sz w:val="27"/>
+          <w:szCs w:val="27"/>
+        </w:rPr>
+        <w:br/>
+        <w:t>1. Добавь публичный статический метод</w:t>
+      </w:r>
+      <w:r>
+        <w:rPr>
+          <w:rStyle w:val="apple-converted-space"/>
+          <w:rFonts w:ascii="Arial" w:hAnsi="Arial" w:cs="Arial"/>
+          <w:color w:val="3D4351"/>
+          <w:sz w:val="27"/>
+          <w:szCs w:val="27"/>
+        </w:rPr>
+        <w:t> </w:t>
+      </w:r>
+      <w:proofErr w:type="spellStart"/>
+      <w:r>
+        <w:rPr>
+          <w:rFonts w:ascii="Arial" w:hAnsi="Arial" w:cs="Arial"/>
+          <w:color w:val="3D4351"/>
+          <w:sz w:val="27"/>
+          <w:szCs w:val="27"/>
+        </w:rPr>
+        <w:t>Operation</w:t>
+      </w:r>
+      <w:proofErr w:type="spellEnd"/>
+      <w:r>
+        <w:rPr>
+          <w:rFonts w:ascii="Arial" w:hAnsi="Arial" w:cs="Arial"/>
+          <w:color w:val="3D4351"/>
+          <w:sz w:val="27"/>
+          <w:szCs w:val="27"/>
+        </w:rPr>
+        <w:t xml:space="preserve"> </w:t>
+      </w:r>
+      <w:proofErr w:type="spellStart"/>
+      <w:r>
+        <w:rPr>
+          <w:rFonts w:ascii="Arial" w:hAnsi="Arial" w:cs="Arial"/>
+          <w:color w:val="3D4351"/>
+          <w:sz w:val="27"/>
+          <w:szCs w:val="27"/>
+        </w:rPr>
+        <w:t>askOperation</w:t>
+      </w:r>
+      <w:proofErr w:type="spellEnd"/>
+      <w:r>
+        <w:rPr>
+          <w:rFonts w:ascii="Arial" w:hAnsi="Arial" w:cs="Arial"/>
+          <w:color w:val="3D4351"/>
+          <w:sz w:val="27"/>
+          <w:szCs w:val="27"/>
+        </w:rPr>
+        <w:t xml:space="preserve">() </w:t>
+      </w:r>
+      <w:proofErr w:type="spellStart"/>
+      <w:r>
+        <w:rPr>
+          <w:rFonts w:ascii="Arial" w:hAnsi="Arial" w:cs="Arial"/>
+          <w:color w:val="3D4351"/>
+          <w:sz w:val="27"/>
+          <w:szCs w:val="27"/>
+        </w:rPr>
+        <w:t>throws</w:t>
+      </w:r>
+      <w:proofErr w:type="spellEnd"/>
+      <w:r>
+        <w:rPr>
+          <w:rFonts w:ascii="Arial" w:hAnsi="Arial" w:cs="Arial"/>
+          <w:color w:val="3D4351"/>
+          <w:sz w:val="27"/>
+          <w:szCs w:val="27"/>
+        </w:rPr>
+        <w:t xml:space="preserve"> </w:t>
+      </w:r>
+      <w:proofErr w:type="spellStart"/>
+      <w:r>
+        <w:rPr>
+          <w:rFonts w:ascii="Arial" w:hAnsi="Arial" w:cs="Arial"/>
+          <w:color w:val="3D4351"/>
+          <w:sz w:val="27"/>
+          <w:szCs w:val="27"/>
+        </w:rPr>
+        <w:t>IOException</w:t>
+      </w:r>
+      <w:proofErr w:type="spellEnd"/>
+      <w:r>
+        <w:rPr>
+          <w:rFonts w:ascii="Arial" w:hAnsi="Arial" w:cs="Arial"/>
+          <w:color w:val="3D4351"/>
+          <w:sz w:val="27"/>
+          <w:szCs w:val="27"/>
+        </w:rPr>
+        <w:t xml:space="preserve"> в класс </w:t>
+      </w:r>
+      <w:proofErr w:type="spellStart"/>
+      <w:r>
+        <w:rPr>
+          <w:rFonts w:ascii="Arial" w:hAnsi="Arial" w:cs="Arial"/>
+          <w:color w:val="3D4351"/>
+          <w:sz w:val="27"/>
+          <w:szCs w:val="27"/>
+        </w:rPr>
+        <w:t>Archiver</w:t>
+      </w:r>
+      <w:proofErr w:type="spellEnd"/>
+      <w:r>
+        <w:rPr>
+          <w:rFonts w:ascii="Arial" w:hAnsi="Arial" w:cs="Arial"/>
+          <w:color w:val="3D4351"/>
+          <w:sz w:val="27"/>
+          <w:szCs w:val="27"/>
+        </w:rPr>
+        <w:t>.</w:t>
+      </w:r>
+      <w:r>
+        <w:rPr>
+          <w:rFonts w:ascii="Arial" w:hAnsi="Arial" w:cs="Arial"/>
+          <w:color w:val="3D4351"/>
+          <w:sz w:val="27"/>
+          <w:szCs w:val="27"/>
+        </w:rPr>
+        <w:br/>
+      </w:r>
+      <w:r>
+        <w:rPr>
+          <w:rStyle w:val="a4"/>
+          <w:rFonts w:ascii="Arial" w:hAnsi="Arial" w:cs="Arial"/>
+          <w:color w:val="3D4351"/>
+          <w:sz w:val="27"/>
+          <w:szCs w:val="27"/>
+        </w:rPr>
+        <w:t>Он должен:</w:t>
+      </w:r>
+      <w:r>
+        <w:rPr>
+          <w:rFonts w:ascii="Arial" w:hAnsi="Arial" w:cs="Arial"/>
+          <w:color w:val="3D4351"/>
+          <w:sz w:val="27"/>
+          <w:szCs w:val="27"/>
+        </w:rPr>
+        <w:br/>
+        <w:t>1.1. Использовать методы класса</w:t>
+      </w:r>
+      <w:r>
+        <w:rPr>
+          <w:rStyle w:val="apple-converted-space"/>
+          <w:rFonts w:ascii="Arial" w:hAnsi="Arial" w:cs="Arial"/>
+          <w:color w:val="3D4351"/>
+          <w:sz w:val="27"/>
+          <w:szCs w:val="27"/>
+        </w:rPr>
+        <w:t> </w:t>
+      </w:r>
+      <w:proofErr w:type="spellStart"/>
+      <w:r>
+        <w:rPr>
+          <w:rStyle w:val="a4"/>
+          <w:rFonts w:ascii="Arial" w:hAnsi="Arial" w:cs="Arial"/>
+          <w:color w:val="3D4351"/>
+          <w:sz w:val="27"/>
+          <w:szCs w:val="27"/>
+        </w:rPr>
+        <w:t>ConsoleHelper</w:t>
+      </w:r>
+      <w:proofErr w:type="spellEnd"/>
+      <w:r>
+        <w:rPr>
+          <w:rFonts w:ascii="Arial" w:hAnsi="Arial" w:cs="Arial"/>
+          <w:color w:val="3D4351"/>
+          <w:sz w:val="27"/>
+          <w:szCs w:val="27"/>
+        </w:rPr>
+        <w:br/>
+        <w:t>1.2. Запрашивать у пользователя номер операции, которую он хочет совершить.</w:t>
+      </w:r>
+    </w:p>
+    <w:p>
+      <w:pPr>
+        <w:pStyle w:val="a3"/>
+        <w:rPr>
+          <w:rFonts w:ascii="Arial" w:hAnsi="Arial" w:cs="Arial"/>
+          <w:color w:val="3D4351"/>
+          <w:sz w:val="27"/>
+          <w:szCs w:val="27"/>
+        </w:rPr>
+      </w:pPr>
+      <w:r>
+        <w:rPr>
+          <w:rStyle w:val="a4"/>
+          <w:rFonts w:ascii="Arial" w:hAnsi="Arial" w:cs="Arial"/>
+          <w:color w:val="3D4351"/>
+          <w:sz w:val="27"/>
+          <w:szCs w:val="27"/>
+        </w:rPr>
+        <w:t>Подсказка:</w:t>
+      </w:r>
+      <w:r>
+        <w:rPr>
+          <w:rFonts w:ascii="Arial" w:hAnsi="Arial" w:cs="Arial"/>
+          <w:color w:val="3D4351"/>
+          <w:sz w:val="27"/>
+          <w:szCs w:val="27"/>
+        </w:rPr>
+        <w:br/>
+      </w:r>
+      <w:r>
+        <w:rPr>
+          <w:rStyle w:val="a5"/>
+          <w:rFonts w:ascii="Arial" w:hAnsi="Arial" w:cs="Arial"/>
+          <w:color w:val="3D4351"/>
+          <w:sz w:val="27"/>
+          <w:szCs w:val="27"/>
+        </w:rPr>
+        <w:t>чтобы вывести номер операции «Создать архив», используй:</w:t>
+      </w:r>
+      <w:r>
+        <w:rPr>
+          <w:rStyle w:val="apple-converted-space"/>
+          <w:rFonts w:ascii="Arial" w:hAnsi="Arial" w:cs="Arial"/>
+          <w:i/>
+          <w:iCs/>
+          <w:color w:val="3D4351"/>
+          <w:sz w:val="27"/>
+          <w:szCs w:val="27"/>
+        </w:rPr>
+        <w:t> </w:t>
+      </w:r>
+      <w:proofErr w:type="spellStart"/>
+      <w:r>
+        <w:rPr>
+          <w:rFonts w:ascii="Arial" w:hAnsi="Arial" w:cs="Arial"/>
+          <w:color w:val="3D4351"/>
+          <w:sz w:val="27"/>
+          <w:szCs w:val="27"/>
+        </w:rPr>
+        <w:t>Operation.CREATE.ordinal</w:t>
+      </w:r>
+      <w:proofErr w:type="spellEnd"/>
+      <w:r>
+        <w:rPr>
+          <w:rFonts w:ascii="Arial" w:hAnsi="Arial" w:cs="Arial"/>
+          <w:color w:val="3D4351"/>
+          <w:sz w:val="27"/>
+          <w:szCs w:val="27"/>
+        </w:rPr>
+        <w:t>()</w:t>
+      </w:r>
+    </w:p>
+    <w:p>
+      <w:pPr>
+        <w:pStyle w:val="a3"/>
+        <w:rPr>
+          <w:rFonts w:ascii="Arial" w:hAnsi="Arial" w:cs="Arial"/>
+          <w:color w:val="3D4351"/>
+          <w:sz w:val="27"/>
+          <w:szCs w:val="27"/>
+        </w:rPr>
+      </w:pPr>
+      <w:r>
+        <w:rPr>
+          <w:rFonts w:ascii="Arial" w:hAnsi="Arial" w:cs="Arial"/>
+          <w:color w:val="3D4351"/>
+          <w:sz w:val="27"/>
+          <w:szCs w:val="27"/>
+        </w:rPr>
+        <w:t>1.3. Возвращать выбранную операцию.</w:t>
+      </w:r>
+    </w:p>
+    <w:p>
+      <w:pPr>
+        <w:pStyle w:val="a3"/>
+        <w:rPr>
+          <w:rFonts w:ascii="Arial" w:hAnsi="Arial" w:cs="Arial"/>
+          <w:color w:val="3D4351"/>
+          <w:sz w:val="27"/>
+          <w:szCs w:val="27"/>
+        </w:rPr>
+      </w:pPr>
+      <w:r>
+        <w:rPr>
+          <w:rStyle w:val="a4"/>
+          <w:rFonts w:ascii="Arial" w:hAnsi="Arial" w:cs="Arial"/>
+          <w:color w:val="3D4351"/>
+          <w:sz w:val="27"/>
+          <w:szCs w:val="27"/>
+        </w:rPr>
+        <w:t xml:space="preserve">Пример вывода метода </w:t>
+      </w:r>
+      <w:proofErr w:type="spellStart"/>
+      <w:r>
+        <w:rPr>
+          <w:rStyle w:val="a4"/>
+          <w:rFonts w:ascii="Arial" w:hAnsi="Arial" w:cs="Arial"/>
+          <w:color w:val="3D4351"/>
+          <w:sz w:val="27"/>
+          <w:szCs w:val="27"/>
+        </w:rPr>
+        <w:t>askOperation</w:t>
+      </w:r>
+      <w:proofErr w:type="spellEnd"/>
+      <w:r>
+        <w:rPr>
+          <w:rStyle w:val="a4"/>
+          <w:rFonts w:ascii="Arial" w:hAnsi="Arial" w:cs="Arial"/>
+          <w:color w:val="3D4351"/>
+          <w:sz w:val="27"/>
+          <w:szCs w:val="27"/>
+        </w:rPr>
+        <w:t>():</w:t>
+      </w:r>
+      <w:r>
+        <w:rPr>
+          <w:rFonts w:ascii="Arial" w:hAnsi="Arial" w:cs="Arial"/>
+          <w:color w:val="3D4351"/>
+          <w:sz w:val="27"/>
+          <w:szCs w:val="27"/>
+        </w:rPr>
+        <w:br/>
+      </w:r>
+      <w:r>
+        <w:rPr>
+          <w:rStyle w:val="HTML"/>
+          <w:rFonts w:eastAsiaTheme="minorHAnsi"/>
+          <w:color w:val="3D4351"/>
+        </w:rPr>
+        <w:t>Выберите операцию:</w:t>
+      </w:r>
+      <w:r>
+        <w:rPr>
+          <w:rFonts w:ascii="Courier New" w:hAnsi="Courier New" w:cs="Courier New"/>
+          <w:color w:val="3D4351"/>
+          <w:sz w:val="20"/>
+          <w:szCs w:val="20"/>
+        </w:rPr>
+        <w:br/>
+      </w:r>
+      <w:r>
+        <w:rPr>
+          <w:rStyle w:val="HTML"/>
+          <w:rFonts w:eastAsiaTheme="minorHAnsi"/>
+          <w:color w:val="3D4351"/>
+        </w:rPr>
+        <w:t>0 - упаковать файлы в архив</w:t>
+      </w:r>
+      <w:r>
+        <w:rPr>
+          <w:rFonts w:ascii="Courier New" w:hAnsi="Courier New" w:cs="Courier New"/>
+          <w:color w:val="3D4351"/>
+          <w:sz w:val="20"/>
+          <w:szCs w:val="20"/>
+        </w:rPr>
+        <w:br/>
+      </w:r>
+      <w:r>
+        <w:rPr>
+          <w:rStyle w:val="HTML"/>
+          <w:rFonts w:eastAsiaTheme="minorHAnsi"/>
+          <w:color w:val="3D4351"/>
+        </w:rPr>
+        <w:t>1 - добавить файл в архив</w:t>
+      </w:r>
+      <w:r>
+        <w:rPr>
+          <w:rFonts w:ascii="Courier New" w:hAnsi="Courier New" w:cs="Courier New"/>
+          <w:color w:val="3D4351"/>
+          <w:sz w:val="20"/>
+          <w:szCs w:val="20"/>
+        </w:rPr>
+        <w:br/>
+      </w:r>
+      <w:r>
+        <w:rPr>
+          <w:rStyle w:val="HTML"/>
+          <w:rFonts w:eastAsiaTheme="minorHAnsi"/>
+          <w:color w:val="3D4351"/>
+        </w:rPr>
+        <w:t>2 - удалить файл из архива</w:t>
+      </w:r>
+      <w:r>
+        <w:rPr>
+          <w:rFonts w:ascii="Courier New" w:hAnsi="Courier New" w:cs="Courier New"/>
+          <w:color w:val="3D4351"/>
+          <w:sz w:val="20"/>
+          <w:szCs w:val="20"/>
+        </w:rPr>
+        <w:br/>
+      </w:r>
+      <w:r>
+        <w:rPr>
+          <w:rStyle w:val="HTML"/>
+          <w:rFonts w:eastAsiaTheme="minorHAnsi"/>
+          <w:color w:val="3D4351"/>
+        </w:rPr>
+        <w:t>3 - распаковать архив</w:t>
+      </w:r>
+      <w:r>
+        <w:rPr>
+          <w:rFonts w:ascii="Courier New" w:hAnsi="Courier New" w:cs="Courier New"/>
+          <w:color w:val="3D4351"/>
+          <w:sz w:val="20"/>
+          <w:szCs w:val="20"/>
+        </w:rPr>
+        <w:br/>
+      </w:r>
+      <w:r>
+        <w:rPr>
+          <w:rStyle w:val="HTML"/>
+          <w:rFonts w:eastAsiaTheme="minorHAnsi"/>
+          <w:color w:val="3D4351"/>
+        </w:rPr>
+        <w:t>4 - просмотреть содержимое архива</w:t>
+      </w:r>
+      <w:r>
+        <w:rPr>
+          <w:rFonts w:ascii="Courier New" w:hAnsi="Courier New" w:cs="Courier New"/>
+          <w:color w:val="3D4351"/>
+          <w:sz w:val="20"/>
+          <w:szCs w:val="20"/>
+        </w:rPr>
+        <w:br/>
+      </w:r>
+      <w:r>
+        <w:rPr>
+          <w:rStyle w:val="HTML"/>
+          <w:rFonts w:eastAsiaTheme="minorHAnsi"/>
+          <w:color w:val="3D4351"/>
+        </w:rPr>
+        <w:t>5 – выход</w:t>
+      </w:r>
+      <w:r>
+        <w:rPr>
+          <w:rFonts w:ascii="Arial" w:hAnsi="Arial" w:cs="Arial"/>
+          <w:color w:val="3D4351"/>
+          <w:sz w:val="27"/>
+          <w:szCs w:val="27"/>
+        </w:rPr>
+        <w:br/>
+        <w:t>2. Перепиши метод</w:t>
+      </w:r>
+      <w:r>
+        <w:rPr>
+          <w:rStyle w:val="apple-converted-space"/>
+          <w:rFonts w:ascii="Arial" w:hAnsi="Arial" w:cs="Arial"/>
+          <w:color w:val="3D4351"/>
+          <w:sz w:val="27"/>
+          <w:szCs w:val="27"/>
+        </w:rPr>
+        <w:t> </w:t>
+      </w:r>
+      <w:proofErr w:type="spellStart"/>
+      <w:r>
+        <w:rPr>
+          <w:rFonts w:ascii="Arial" w:hAnsi="Arial" w:cs="Arial"/>
+          <w:color w:val="3D4351"/>
+          <w:sz w:val="27"/>
+          <w:szCs w:val="27"/>
+        </w:rPr>
+        <w:t>main</w:t>
+      </w:r>
+      <w:proofErr w:type="spellEnd"/>
+      <w:r>
+        <w:rPr>
+          <w:rFonts w:ascii="Arial" w:hAnsi="Arial" w:cs="Arial"/>
+          <w:color w:val="3D4351"/>
+          <w:sz w:val="27"/>
+          <w:szCs w:val="27"/>
+        </w:rPr>
+        <w:t>():</w:t>
+      </w:r>
+      <w:r>
+        <w:rPr>
+          <w:rFonts w:ascii="Arial" w:hAnsi="Arial" w:cs="Arial"/>
+          <w:color w:val="3D4351"/>
+          <w:sz w:val="27"/>
+          <w:szCs w:val="27"/>
+        </w:rPr>
+        <w:br/>
+        <w:t>2.1. Объяви локальную переменную типа</w:t>
+      </w:r>
+      <w:r>
+        <w:rPr>
+          <w:rStyle w:val="apple-converted-space"/>
+          <w:rFonts w:ascii="Arial" w:hAnsi="Arial" w:cs="Arial"/>
+          <w:color w:val="3D4351"/>
+          <w:sz w:val="27"/>
+          <w:szCs w:val="27"/>
+        </w:rPr>
+        <w:t> </w:t>
+      </w:r>
+      <w:proofErr w:type="spellStart"/>
+      <w:r>
+        <w:rPr>
+          <w:rFonts w:ascii="Arial" w:hAnsi="Arial" w:cs="Arial"/>
+          <w:color w:val="3D4351"/>
+          <w:sz w:val="27"/>
+          <w:szCs w:val="27"/>
+        </w:rPr>
+        <w:t>Operation</w:t>
+      </w:r>
+      <w:proofErr w:type="spellEnd"/>
+      <w:r>
+        <w:rPr>
+          <w:rFonts w:ascii="Arial" w:hAnsi="Arial" w:cs="Arial"/>
+          <w:color w:val="3D4351"/>
+          <w:sz w:val="27"/>
+          <w:szCs w:val="27"/>
+        </w:rPr>
+        <w:br/>
+        <w:t>2.2. В цикле запрашивай новое значение для переменной</w:t>
+      </w:r>
+      <w:r>
+        <w:rPr>
+          <w:rStyle w:val="apple-converted-space"/>
+          <w:rFonts w:ascii="Arial" w:hAnsi="Arial" w:cs="Arial"/>
+          <w:color w:val="3D4351"/>
+          <w:sz w:val="27"/>
+          <w:szCs w:val="27"/>
+        </w:rPr>
+        <w:t> </w:t>
+      </w:r>
+      <w:r>
+        <w:rPr>
+          <w:rStyle w:val="a4"/>
+          <w:rFonts w:ascii="Arial" w:hAnsi="Arial" w:cs="Arial"/>
+          <w:color w:val="3D4351"/>
+          <w:sz w:val="27"/>
+          <w:szCs w:val="27"/>
+        </w:rPr>
+        <w:t>п.2.1.</w:t>
+      </w:r>
+      <w:r>
+        <w:rPr>
+          <w:rStyle w:val="apple-converted-space"/>
+          <w:rFonts w:ascii="Arial" w:hAnsi="Arial" w:cs="Arial"/>
+          <w:color w:val="3D4351"/>
+          <w:sz w:val="27"/>
+          <w:szCs w:val="27"/>
+        </w:rPr>
+        <w:t> </w:t>
+      </w:r>
+      <w:r>
+        <w:rPr>
+          <w:rFonts w:ascii="Arial" w:hAnsi="Arial" w:cs="Arial"/>
+          <w:color w:val="3D4351"/>
+          <w:sz w:val="27"/>
+          <w:szCs w:val="27"/>
+        </w:rPr>
+        <w:t>с помощью метода</w:t>
+      </w:r>
+      <w:r>
+        <w:rPr>
+          <w:rStyle w:val="apple-converted-space"/>
+          <w:rFonts w:ascii="Arial" w:hAnsi="Arial" w:cs="Arial"/>
+          <w:color w:val="3D4351"/>
+          <w:sz w:val="27"/>
+          <w:szCs w:val="27"/>
+        </w:rPr>
+        <w:t> </w:t>
+      </w:r>
+      <w:proofErr w:type="spellStart"/>
+      <w:r>
+        <w:rPr>
+          <w:rFonts w:ascii="Arial" w:hAnsi="Arial" w:cs="Arial"/>
+          <w:color w:val="3D4351"/>
+          <w:sz w:val="27"/>
+          <w:szCs w:val="27"/>
+        </w:rPr>
+        <w:t>askOperation</w:t>
+      </w:r>
+      <w:proofErr w:type="spellEnd"/>
+      <w:r>
+        <w:rPr>
+          <w:rFonts w:ascii="Arial" w:hAnsi="Arial" w:cs="Arial"/>
+          <w:color w:val="3D4351"/>
+          <w:sz w:val="27"/>
+          <w:szCs w:val="27"/>
+        </w:rPr>
+        <w:t>()</w:t>
+      </w:r>
+      <w:r>
+        <w:rPr>
+          <w:rStyle w:val="apple-converted-space"/>
+          <w:rFonts w:ascii="Arial" w:hAnsi="Arial" w:cs="Arial"/>
+          <w:color w:val="3D4351"/>
+          <w:sz w:val="27"/>
+          <w:szCs w:val="27"/>
+        </w:rPr>
+        <w:t> </w:t>
+      </w:r>
+      <w:r>
+        <w:rPr>
+          <w:rFonts w:ascii="Arial" w:hAnsi="Arial" w:cs="Arial"/>
+          <w:color w:val="3D4351"/>
+          <w:sz w:val="27"/>
+          <w:szCs w:val="27"/>
+        </w:rPr>
+        <w:t>и вызывай выполнение операции с помощью</w:t>
+      </w:r>
+      <w:r>
+        <w:rPr>
+          <w:rStyle w:val="apple-converted-space"/>
+          <w:rFonts w:ascii="Arial" w:hAnsi="Arial" w:cs="Arial"/>
+          <w:color w:val="3D4351"/>
+          <w:sz w:val="27"/>
+          <w:szCs w:val="27"/>
+        </w:rPr>
+        <w:t> </w:t>
+      </w:r>
+      <w:proofErr w:type="spellStart"/>
+      <w:r>
+        <w:rPr>
+          <w:rFonts w:ascii="Arial" w:hAnsi="Arial" w:cs="Arial"/>
+          <w:color w:val="3D4351"/>
+          <w:sz w:val="27"/>
+          <w:szCs w:val="27"/>
+        </w:rPr>
+        <w:t>CommandExecutor.execute</w:t>
+      </w:r>
+      <w:proofErr w:type="spellEnd"/>
+      <w:r>
+        <w:rPr>
+          <w:rFonts w:ascii="Arial" w:hAnsi="Arial" w:cs="Arial"/>
+          <w:color w:val="3D4351"/>
+          <w:sz w:val="27"/>
+          <w:szCs w:val="27"/>
+        </w:rPr>
+        <w:t>()</w:t>
+      </w:r>
+      <w:r>
+        <w:rPr>
+          <w:rFonts w:ascii="Arial" w:hAnsi="Arial" w:cs="Arial"/>
+          <w:color w:val="3D4351"/>
+          <w:sz w:val="27"/>
+          <w:szCs w:val="27"/>
+        </w:rPr>
+        <w:br/>
+        <w:t>2.3. Обеспечь выход из цикла, если пользователь выбрал операцию</w:t>
+      </w:r>
+      <w:r>
+        <w:rPr>
+          <w:rStyle w:val="apple-converted-space"/>
+          <w:rFonts w:ascii="Arial" w:hAnsi="Arial" w:cs="Arial"/>
+          <w:color w:val="3D4351"/>
+          <w:sz w:val="27"/>
+          <w:szCs w:val="27"/>
+        </w:rPr>
+        <w:t> </w:t>
+      </w:r>
+      <w:proofErr w:type="spellStart"/>
+      <w:r>
+        <w:rPr>
+          <w:rFonts w:ascii="Arial" w:hAnsi="Arial" w:cs="Arial"/>
+          <w:color w:val="3D4351"/>
+          <w:sz w:val="27"/>
+          <w:szCs w:val="27"/>
+        </w:rPr>
+        <w:t>Operation.EXIT</w:t>
+      </w:r>
+      <w:proofErr w:type="spellEnd"/>
+      <w:r>
+        <w:rPr>
+          <w:rFonts w:ascii="Arial" w:hAnsi="Arial" w:cs="Arial"/>
+          <w:color w:val="3D4351"/>
+          <w:sz w:val="27"/>
+          <w:szCs w:val="27"/>
+        </w:rPr>
+        <w:br/>
+        <w:t>2.4. Оберни</w:t>
+      </w:r>
+      <w:r>
+        <w:rPr>
+          <w:rFonts w:ascii="Arial" w:hAnsi="Arial" w:cs="Arial"/>
+          <w:color w:val="3D4351"/>
+          <w:sz w:val="27"/>
+          <w:szCs w:val="27"/>
+          <w:lang w:val="en-US"/>
+        </w:rPr>
+        <w:t xml:space="preserve"> </w:t>
+      </w:r>
+      <w:r>
+        <w:rPr>
+          <w:rFonts w:ascii="Arial" w:hAnsi="Arial" w:cs="Arial"/>
+          <w:color w:val="3D4351"/>
+          <w:sz w:val="27"/>
+          <w:szCs w:val="27"/>
+        </w:rPr>
+        <w:t>вызов</w:t>
+      </w:r>
+      <w:r>
+        <w:rPr>
+          <w:rStyle w:val="apple-converted-space"/>
+          <w:rFonts w:ascii="Arial" w:hAnsi="Arial" w:cs="Arial"/>
+          <w:color w:val="3D4351"/>
+          <w:sz w:val="27"/>
+          <w:szCs w:val="27"/>
+          <w:lang w:val="en-US"/>
+        </w:rPr>
+        <w:t> </w:t>
+      </w:r>
+      <w:proofErr w:type="spellStart"/>
+      <w:r>
+        <w:rPr>
+          <w:rFonts w:ascii="Arial" w:hAnsi="Arial" w:cs="Arial"/>
+          <w:color w:val="3D4351"/>
+          <w:sz w:val="27"/>
+          <w:szCs w:val="27"/>
+          <w:lang w:val="en-US"/>
+        </w:rPr>
+        <w:t>askOperation</w:t>
+      </w:r>
+      <w:proofErr w:type="spellEnd"/>
+      <w:r>
+        <w:rPr>
+          <w:rFonts w:ascii="Arial" w:hAnsi="Arial" w:cs="Arial"/>
+          <w:color w:val="3D4351"/>
+          <w:sz w:val="27"/>
+          <w:szCs w:val="27"/>
+          <w:lang w:val="en-US"/>
+        </w:rPr>
+        <w:t>()</w:t>
+      </w:r>
+      <w:r>
+        <w:rPr>
+          <w:rStyle w:val="apple-converted-space"/>
+          <w:rFonts w:ascii="Arial" w:hAnsi="Arial" w:cs="Arial"/>
+          <w:color w:val="3D4351"/>
+          <w:sz w:val="27"/>
+          <w:szCs w:val="27"/>
+          <w:lang w:val="en-US"/>
+        </w:rPr>
+        <w:t> </w:t>
+      </w:r>
+      <w:r>
+        <w:rPr>
+          <w:rFonts w:ascii="Arial" w:hAnsi="Arial" w:cs="Arial"/>
+          <w:color w:val="3D4351"/>
+          <w:sz w:val="27"/>
+          <w:szCs w:val="27"/>
+        </w:rPr>
+        <w:t>и</w:t>
+      </w:r>
+      <w:r>
+        <w:rPr>
+          <w:rStyle w:val="apple-converted-space"/>
+          <w:rFonts w:ascii="Arial" w:hAnsi="Arial" w:cs="Arial"/>
+          <w:color w:val="3D4351"/>
+          <w:sz w:val="27"/>
+          <w:szCs w:val="27"/>
+          <w:lang w:val="en-US"/>
+        </w:rPr>
+        <w:t> </w:t>
+      </w:r>
+      <w:r>
+        <w:rPr>
+          <w:rFonts w:ascii="Arial" w:hAnsi="Arial" w:cs="Arial"/>
+          <w:color w:val="3D4351"/>
+          <w:sz w:val="27"/>
+          <w:szCs w:val="27"/>
+          <w:lang w:val="en-US"/>
+        </w:rPr>
+        <w:t>execute(operation)</w:t>
+      </w:r>
+      <w:r>
+        <w:rPr>
+          <w:rStyle w:val="apple-converted-space"/>
+          <w:rFonts w:ascii="Arial" w:hAnsi="Arial" w:cs="Arial"/>
+          <w:color w:val="3D4351"/>
+          <w:sz w:val="27"/>
+          <w:szCs w:val="27"/>
+          <w:lang w:val="en-US"/>
+        </w:rPr>
+        <w:t> </w:t>
+      </w:r>
+      <w:r>
+        <w:rPr>
+          <w:rFonts w:ascii="Arial" w:hAnsi="Arial" w:cs="Arial"/>
+          <w:color w:val="3D4351"/>
+          <w:sz w:val="27"/>
+          <w:szCs w:val="27"/>
+        </w:rPr>
+        <w:t>в</w:t>
+      </w:r>
+      <w:r>
+        <w:rPr>
+          <w:rFonts w:ascii="Arial" w:hAnsi="Arial" w:cs="Arial"/>
+          <w:color w:val="3D4351"/>
+          <w:sz w:val="27"/>
+          <w:szCs w:val="27"/>
+          <w:lang w:val="en-US"/>
+        </w:rPr>
+        <w:t xml:space="preserve"> </w:t>
+      </w:r>
+      <w:r>
+        <w:rPr>
+          <w:rFonts w:ascii="Arial" w:hAnsi="Arial" w:cs="Arial"/>
+          <w:color w:val="3D4351"/>
+          <w:sz w:val="27"/>
+          <w:szCs w:val="27"/>
+        </w:rPr>
+        <w:t>блок</w:t>
+      </w:r>
+      <w:r>
+        <w:rPr>
+          <w:rStyle w:val="apple-converted-space"/>
+          <w:rFonts w:ascii="Arial" w:hAnsi="Arial" w:cs="Arial"/>
+          <w:color w:val="3D4351"/>
+          <w:sz w:val="27"/>
+          <w:szCs w:val="27"/>
+          <w:lang w:val="en-US"/>
+        </w:rPr>
+        <w:t> </w:t>
+      </w:r>
+      <w:r>
+        <w:rPr>
+          <w:rStyle w:val="a4"/>
+          <w:rFonts w:ascii="Arial" w:hAnsi="Arial" w:cs="Arial"/>
+          <w:color w:val="3D4351"/>
+          <w:sz w:val="27"/>
+          <w:szCs w:val="27"/>
+          <w:lang w:val="en-US"/>
+        </w:rPr>
+        <w:t>try-catch</w:t>
+      </w:r>
+      <w:r>
+        <w:rPr>
+          <w:rFonts w:ascii="Arial" w:hAnsi="Arial" w:cs="Arial"/>
+          <w:color w:val="3D4351"/>
+          <w:sz w:val="27"/>
+          <w:szCs w:val="27"/>
+          <w:lang w:val="en-US"/>
+        </w:rPr>
+        <w:t xml:space="preserve">. </w:t>
+      </w:r>
+      <w:r>
+        <w:rPr>
+          <w:rFonts w:ascii="Arial" w:hAnsi="Arial" w:cs="Arial"/>
+          <w:color w:val="3D4351"/>
+          <w:sz w:val="27"/>
+          <w:szCs w:val="27"/>
+        </w:rPr>
+        <w:t>Если произойдет исключение</w:t>
+      </w:r>
+      <w:r>
+        <w:rPr>
+          <w:rStyle w:val="apple-converted-space"/>
+          <w:rFonts w:ascii="Arial" w:hAnsi="Arial" w:cs="Arial"/>
+          <w:color w:val="3D4351"/>
+          <w:sz w:val="27"/>
+          <w:szCs w:val="27"/>
+        </w:rPr>
+        <w:t> </w:t>
+      </w:r>
+      <w:proofErr w:type="spellStart"/>
+      <w:r>
+        <w:rPr>
+          <w:rStyle w:val="text-yellow"/>
+          <w:rFonts w:ascii="Arial" w:hAnsi="Arial" w:cs="Arial"/>
+          <w:b/>
+          <w:bCs/>
+          <w:color w:val="3D4351"/>
+          <w:sz w:val="27"/>
+          <w:szCs w:val="27"/>
+        </w:rPr>
+        <w:t>WrongZipFileException</w:t>
+      </w:r>
+      <w:proofErr w:type="spellEnd"/>
+      <w:r>
+        <w:rPr>
+          <w:rStyle w:val="apple-converted-space"/>
+          <w:rFonts w:ascii="Arial" w:hAnsi="Arial" w:cs="Arial"/>
+          <w:color w:val="3D4351"/>
+          <w:sz w:val="27"/>
+          <w:szCs w:val="27"/>
+        </w:rPr>
+        <w:t> </w:t>
+      </w:r>
+      <w:r>
+        <w:rPr>
+          <w:rFonts w:ascii="Arial" w:hAnsi="Arial" w:cs="Arial"/>
+          <w:color w:val="3D4351"/>
+          <w:sz w:val="27"/>
+          <w:szCs w:val="27"/>
+        </w:rPr>
+        <w:t xml:space="preserve">выведи сообщение </w:t>
+      </w:r>
+      <w:r>
+        <w:rPr>
+          <w:rFonts w:ascii="Arial" w:hAnsi="Arial" w:cs="Arial"/>
+          <w:color w:val="3D4351"/>
+          <w:sz w:val="27"/>
+          <w:szCs w:val="27"/>
+        </w:rPr>
+        <w:lastRenderedPageBreak/>
+        <w:t>«</w:t>
+      </w:r>
+      <w:r>
+        <w:rPr>
+          <w:rStyle w:val="a5"/>
+          <w:rFonts w:ascii="Arial" w:hAnsi="Arial" w:cs="Arial"/>
+          <w:color w:val="3D4351"/>
+          <w:sz w:val="27"/>
+          <w:szCs w:val="27"/>
+        </w:rPr>
+        <w:t>Вы не выбрали файл архива или выбрали неверный файл</w:t>
+      </w:r>
+      <w:proofErr w:type="gramStart"/>
+      <w:r>
+        <w:rPr>
+          <w:rStyle w:val="a5"/>
+          <w:rFonts w:ascii="Arial" w:hAnsi="Arial" w:cs="Arial"/>
+          <w:color w:val="3D4351"/>
+          <w:sz w:val="27"/>
+          <w:szCs w:val="27"/>
+        </w:rPr>
+        <w:t>.</w:t>
+      </w:r>
+      <w:r>
+        <w:rPr>
+          <w:rFonts w:ascii="Arial" w:hAnsi="Arial" w:cs="Arial"/>
+          <w:color w:val="3D4351"/>
+          <w:sz w:val="27"/>
+          <w:szCs w:val="27"/>
+        </w:rPr>
+        <w:t xml:space="preserve">» </w:t>
+      </w:r>
+      <w:proofErr w:type="gramEnd"/>
+      <w:r>
+        <w:rPr>
+          <w:rFonts w:ascii="Arial" w:hAnsi="Arial" w:cs="Arial"/>
+          <w:color w:val="3D4351"/>
+          <w:sz w:val="27"/>
+          <w:szCs w:val="27"/>
+        </w:rPr>
+        <w:t>с помощью</w:t>
+      </w:r>
+      <w:r>
+        <w:rPr>
+          <w:rStyle w:val="apple-converted-space"/>
+          <w:rFonts w:ascii="Arial" w:hAnsi="Arial" w:cs="Arial"/>
+          <w:color w:val="3D4351"/>
+          <w:sz w:val="27"/>
+          <w:szCs w:val="27"/>
+        </w:rPr>
+        <w:t> </w:t>
+      </w:r>
+      <w:proofErr w:type="spellStart"/>
+      <w:r>
+        <w:rPr>
+          <w:rFonts w:ascii="Arial" w:hAnsi="Arial" w:cs="Arial"/>
+          <w:color w:val="3D4351"/>
+          <w:sz w:val="27"/>
+          <w:szCs w:val="27"/>
+        </w:rPr>
+        <w:t>ConsoleHelper</w:t>
+      </w:r>
+      <w:proofErr w:type="spellEnd"/>
+      <w:r>
+        <w:rPr>
+          <w:rFonts w:ascii="Arial" w:hAnsi="Arial" w:cs="Arial"/>
+          <w:color w:val="3D4351"/>
+          <w:sz w:val="27"/>
+          <w:szCs w:val="27"/>
+        </w:rPr>
+        <w:t>, при любых других исключениях выводи «</w:t>
+      </w:r>
+      <w:r>
+        <w:rPr>
+          <w:rStyle w:val="a5"/>
+          <w:rFonts w:ascii="Arial" w:hAnsi="Arial" w:cs="Arial"/>
+          <w:color w:val="3D4351"/>
+          <w:sz w:val="27"/>
+          <w:szCs w:val="27"/>
+        </w:rPr>
+        <w:t>Произошла ошибка. Проверьте введенные данные</w:t>
+      </w:r>
+      <w:proofErr w:type="gramStart"/>
+      <w:r>
+        <w:rPr>
+          <w:rStyle w:val="a5"/>
+          <w:rFonts w:ascii="Arial" w:hAnsi="Arial" w:cs="Arial"/>
+          <w:color w:val="3D4351"/>
+          <w:sz w:val="27"/>
+          <w:szCs w:val="27"/>
+        </w:rPr>
+        <w:t>.»</w:t>
+      </w:r>
+      <w:r>
+        <w:rPr>
+          <w:rFonts w:ascii="Arial" w:hAnsi="Arial" w:cs="Arial"/>
+          <w:color w:val="3D4351"/>
+          <w:sz w:val="27"/>
+          <w:szCs w:val="27"/>
+        </w:rPr>
+        <w:t>.</w:t>
+      </w:r>
+      <w:r>
+        <w:rPr>
+          <w:rFonts w:ascii="Arial" w:hAnsi="Arial" w:cs="Arial"/>
+          <w:color w:val="3D4351"/>
+          <w:sz w:val="27"/>
+          <w:szCs w:val="27"/>
+        </w:rPr>
+        <w:br/>
+      </w:r>
+      <w:proofErr w:type="gramEnd"/>
+      <w:r>
+        <w:rPr>
+          <w:rFonts w:ascii="Arial" w:hAnsi="Arial" w:cs="Arial"/>
+          <w:color w:val="3D4351"/>
+          <w:sz w:val="27"/>
+          <w:szCs w:val="27"/>
+        </w:rPr>
+        <w:t>2.5. Проследи, чтобы программа продолжила свою работу (</w:t>
+      </w:r>
+      <w:r>
+        <w:rPr>
+          <w:rStyle w:val="a5"/>
+          <w:rFonts w:ascii="Arial" w:hAnsi="Arial" w:cs="Arial"/>
+          <w:color w:val="3D4351"/>
+          <w:sz w:val="27"/>
+          <w:szCs w:val="27"/>
+        </w:rPr>
+        <w:t>перешла на новый шаг цикла</w:t>
+      </w:r>
+      <w:r>
+        <w:rPr>
+          <w:rFonts w:ascii="Arial" w:hAnsi="Arial" w:cs="Arial"/>
+          <w:color w:val="3D4351"/>
+          <w:sz w:val="27"/>
+          <w:szCs w:val="27"/>
+        </w:rPr>
+        <w:t>), после обработки исключений.</w:t>
+      </w:r>
+      <w:r>
+        <w:rPr>
+          <w:rFonts w:ascii="Arial" w:hAnsi="Arial" w:cs="Arial"/>
+          <w:color w:val="3D4351"/>
+          <w:sz w:val="27"/>
+          <w:szCs w:val="27"/>
+        </w:rPr>
+        <w:br/>
+        <w:t>3. Запусти программу и проверь, что команда “</w:t>
+      </w:r>
+      <w:r>
+        <w:rPr>
+          <w:rStyle w:val="a5"/>
+          <w:rFonts w:ascii="Arial" w:hAnsi="Arial" w:cs="Arial"/>
+          <w:color w:val="3D4351"/>
+          <w:sz w:val="27"/>
+          <w:szCs w:val="27"/>
+        </w:rPr>
+        <w:t>выход</w:t>
+      </w:r>
+      <w:r>
+        <w:rPr>
+          <w:rFonts w:ascii="Arial" w:hAnsi="Arial" w:cs="Arial"/>
+          <w:color w:val="3D4351"/>
+          <w:sz w:val="27"/>
+          <w:szCs w:val="27"/>
+        </w:rPr>
+        <w:t>” работает.</w:t>
+      </w:r>
+    </w:p>
+    <w:p>
+      <w:pPr>
+        <w:rPr>
+          <w:rFonts w:ascii="Times New Roman" w:hAnsi="Times New Roman" w:cs="Times New Roman"/>
+        </w:rPr>
+      </w:pPr>
+      <w:r>
+        <w:rPr>
+          <w:rFonts w:ascii="Arial" w:hAnsi="Arial" w:cs="Arial"/>
+          <w:color w:val="3D4351"/>
+          <w:sz w:val="27"/>
+          <w:szCs w:val="27"/>
+        </w:rPr>
+        <w:br/>
+      </w:r>
+      <w:r>
+        <w:rPr>
+          <w:rFonts w:ascii="Arial" w:hAnsi="Arial" w:cs="Arial"/>
+          <w:b/>
+          <w:bCs/>
+          <w:color w:val="3D4351"/>
+          <w:sz w:val="27"/>
+          <w:szCs w:val="27"/>
+        </w:rPr>
+        <w:t>Требования:</w:t>
+      </w:r>
+      <w:r>
+        <w:rPr>
+          <w:rFonts w:ascii="Arial" w:hAnsi="Arial" w:cs="Arial"/>
+          <w:color w:val="3D4351"/>
+          <w:sz w:val="27"/>
+          <w:szCs w:val="27"/>
+        </w:rPr>
+        <w:br/>
+      </w:r>
+      <w:r>
+        <w:rPr>
+          <w:rFonts w:ascii="Arial" w:hAnsi="Arial" w:cs="Arial"/>
+          <w:color w:val="3D4351"/>
+          <w:sz w:val="27"/>
+          <w:szCs w:val="27"/>
+          <w:shd w:val="clear" w:color="auto" w:fill="FFFFFF"/>
+        </w:rPr>
+        <w:t>1.</w:t>
+      </w:r>
+      <w:r>
+        <w:rPr>
+          <w:rFonts w:ascii="Arial" w:hAnsi="Arial" w:cs="Arial"/>
+          <w:color w:val="3D4351"/>
+          <w:sz w:val="27"/>
+          <w:szCs w:val="27"/>
+          <w:shd w:val="clear" w:color="auto" w:fill="FFFFFF"/>
+        </w:rPr>
+        <w:t> </w:t>
+      </w:r>
+      <w:r>
+        <w:rPr>
+          <w:rFonts w:ascii="Arial" w:hAnsi="Arial" w:cs="Arial"/>
+          <w:color w:val="3D4351"/>
+          <w:sz w:val="27"/>
+          <w:szCs w:val="27"/>
+          <w:shd w:val="clear" w:color="auto" w:fill="FFFFFF"/>
+        </w:rPr>
+        <w:t xml:space="preserve">В классе </w:t>
+      </w:r>
+      <w:proofErr w:type="spellStart"/>
+      <w:r>
+        <w:rPr>
+          <w:rFonts w:ascii="Arial" w:hAnsi="Arial" w:cs="Arial"/>
+          <w:color w:val="3D4351"/>
+          <w:sz w:val="27"/>
+          <w:szCs w:val="27"/>
+          <w:shd w:val="clear" w:color="auto" w:fill="FFFFFF"/>
+        </w:rPr>
+        <w:t>Archiver</w:t>
+      </w:r>
+      <w:proofErr w:type="spellEnd"/>
+      <w:r>
+        <w:rPr>
+          <w:rFonts w:ascii="Arial" w:hAnsi="Arial" w:cs="Arial"/>
+          <w:color w:val="3D4351"/>
+          <w:sz w:val="27"/>
+          <w:szCs w:val="27"/>
+          <w:shd w:val="clear" w:color="auto" w:fill="FFFFFF"/>
+        </w:rPr>
+        <w:t xml:space="preserve"> нужно создать публичный статический метод </w:t>
+      </w:r>
+      <w:proofErr w:type="spellStart"/>
+      <w:r>
+        <w:rPr>
+          <w:rFonts w:ascii="Arial" w:hAnsi="Arial" w:cs="Arial"/>
+          <w:color w:val="3D4351"/>
+          <w:sz w:val="27"/>
+          <w:szCs w:val="27"/>
+          <w:shd w:val="clear" w:color="auto" w:fill="FFFFFF"/>
+        </w:rPr>
+        <w:t>Operation</w:t>
+      </w:r>
+      <w:proofErr w:type="spellEnd"/>
+      <w:r>
+        <w:rPr>
+          <w:rFonts w:ascii="Arial" w:hAnsi="Arial" w:cs="Arial"/>
+          <w:color w:val="3D4351"/>
+          <w:sz w:val="27"/>
+          <w:szCs w:val="27"/>
+          <w:shd w:val="clear" w:color="auto" w:fill="FFFFFF"/>
+        </w:rPr>
+        <w:t xml:space="preserve"> </w:t>
+      </w:r>
+      <w:proofErr w:type="spellStart"/>
+      <w:r>
+        <w:rPr>
+          <w:rFonts w:ascii="Arial" w:hAnsi="Arial" w:cs="Arial"/>
+          <w:color w:val="3D4351"/>
+          <w:sz w:val="27"/>
+          <w:szCs w:val="27"/>
+          <w:shd w:val="clear" w:color="auto" w:fill="FFFFFF"/>
+        </w:rPr>
+        <w:t>askOperation</w:t>
+      </w:r>
+      <w:proofErr w:type="spellEnd"/>
+      <w:r>
+        <w:rPr>
+          <w:rFonts w:ascii="Arial" w:hAnsi="Arial" w:cs="Arial"/>
+          <w:color w:val="3D4351"/>
+          <w:sz w:val="27"/>
+          <w:szCs w:val="27"/>
+          <w:shd w:val="clear" w:color="auto" w:fill="FFFFFF"/>
+        </w:rPr>
+        <w:t>().</w:t>
+      </w:r>
+      <w:r>
+        <w:rPr>
+          <w:rFonts w:ascii="Arial" w:hAnsi="Arial" w:cs="Arial"/>
+          <w:color w:val="3D4351"/>
+          <w:sz w:val="27"/>
+          <w:szCs w:val="27"/>
+        </w:rPr>
+        <w:br/>
+      </w:r>
+      <w:r>
+        <w:rPr>
+          <w:rFonts w:ascii="Arial" w:hAnsi="Arial" w:cs="Arial"/>
+          <w:color w:val="3D4351"/>
+          <w:sz w:val="27"/>
+          <w:szCs w:val="27"/>
+          <w:shd w:val="clear" w:color="auto" w:fill="FFFFFF"/>
+        </w:rPr>
+        <w:t>2.</w:t>
+      </w:r>
+      <w:r>
+        <w:rPr>
+          <w:rFonts w:ascii="Arial" w:hAnsi="Arial" w:cs="Arial"/>
+          <w:color w:val="3D4351"/>
+          <w:sz w:val="27"/>
+          <w:szCs w:val="27"/>
+          <w:shd w:val="clear" w:color="auto" w:fill="FFFFFF"/>
+        </w:rPr>
+        <w:t> </w:t>
+      </w:r>
+      <w:r>
+        <w:rPr>
+          <w:rFonts w:ascii="Arial" w:hAnsi="Arial" w:cs="Arial"/>
+          <w:color w:val="3D4351"/>
+          <w:sz w:val="27"/>
+          <w:szCs w:val="27"/>
+          <w:shd w:val="clear" w:color="auto" w:fill="FFFFFF"/>
+        </w:rPr>
+        <w:t xml:space="preserve">Метод </w:t>
+      </w:r>
+      <w:proofErr w:type="spellStart"/>
+      <w:r>
+        <w:rPr>
+          <w:rFonts w:ascii="Arial" w:hAnsi="Arial" w:cs="Arial"/>
+          <w:color w:val="3D4351"/>
+          <w:sz w:val="27"/>
+          <w:szCs w:val="27"/>
+          <w:shd w:val="clear" w:color="auto" w:fill="FFFFFF"/>
+        </w:rPr>
+        <w:t>askOperation</w:t>
+      </w:r>
+      <w:proofErr w:type="spellEnd"/>
+      <w:r>
+        <w:rPr>
+          <w:rFonts w:ascii="Arial" w:hAnsi="Arial" w:cs="Arial"/>
+          <w:color w:val="3D4351"/>
+          <w:sz w:val="27"/>
+          <w:szCs w:val="27"/>
+          <w:shd w:val="clear" w:color="auto" w:fill="FFFFFF"/>
+        </w:rPr>
+        <w:t xml:space="preserve"> должен вывести в консоль все возможные операции и их номер.</w:t>
+      </w:r>
+      <w:r>
+        <w:rPr>
+          <w:rFonts w:ascii="Arial" w:hAnsi="Arial" w:cs="Arial"/>
+          <w:color w:val="3D4351"/>
+          <w:sz w:val="27"/>
+          <w:szCs w:val="27"/>
+        </w:rPr>
+        <w:br/>
+      </w:r>
+      <w:r>
+        <w:rPr>
+          <w:rFonts w:ascii="Arial" w:hAnsi="Arial" w:cs="Arial"/>
+          <w:color w:val="3D4351"/>
+          <w:sz w:val="27"/>
+          <w:szCs w:val="27"/>
+          <w:shd w:val="clear" w:color="auto" w:fill="FFFFFF"/>
+        </w:rPr>
+        <w:t>3.</w:t>
+      </w:r>
+      <w:r>
+        <w:rPr>
+          <w:rFonts w:ascii="Arial" w:hAnsi="Arial" w:cs="Arial"/>
+          <w:color w:val="3D4351"/>
+          <w:sz w:val="27"/>
+          <w:szCs w:val="27"/>
+          <w:shd w:val="clear" w:color="auto" w:fill="FFFFFF"/>
+        </w:rPr>
+        <w:t> </w:t>
+      </w:r>
+      <w:r>
+        <w:rPr>
+          <w:rFonts w:ascii="Arial" w:hAnsi="Arial" w:cs="Arial"/>
+          <w:color w:val="3D4351"/>
+          <w:sz w:val="27"/>
+          <w:szCs w:val="27"/>
+          <w:shd w:val="clear" w:color="auto" w:fill="FFFFFF"/>
+        </w:rPr>
+        <w:t xml:space="preserve">Метод </w:t>
+      </w:r>
+      <w:proofErr w:type="spellStart"/>
+      <w:r>
+        <w:rPr>
+          <w:rFonts w:ascii="Arial" w:hAnsi="Arial" w:cs="Arial"/>
+          <w:color w:val="3D4351"/>
+          <w:sz w:val="27"/>
+          <w:szCs w:val="27"/>
+          <w:shd w:val="clear" w:color="auto" w:fill="FFFFFF"/>
+        </w:rPr>
+        <w:t>askOperation</w:t>
+      </w:r>
+      <w:proofErr w:type="spellEnd"/>
+      <w:r>
+        <w:rPr>
+          <w:rFonts w:ascii="Arial" w:hAnsi="Arial" w:cs="Arial"/>
+          <w:color w:val="3D4351"/>
+          <w:sz w:val="27"/>
+          <w:szCs w:val="27"/>
+          <w:shd w:val="clear" w:color="auto" w:fill="FFFFFF"/>
+        </w:rPr>
+        <w:t xml:space="preserve"> должен считать с клавиатуры номер выбранной операции и вернуть ее.</w:t>
+      </w:r>
+      <w:r>
+        <w:rPr>
+          <w:rFonts w:ascii="Arial" w:hAnsi="Arial" w:cs="Arial"/>
+          <w:color w:val="3D4351"/>
+          <w:sz w:val="27"/>
+          <w:szCs w:val="27"/>
+        </w:rPr>
+        <w:br/>
+      </w:r>
+      <w:r>
+        <w:rPr>
+          <w:rFonts w:ascii="Arial" w:hAnsi="Arial" w:cs="Arial"/>
+          <w:color w:val="3D4351"/>
+          <w:sz w:val="27"/>
+          <w:szCs w:val="27"/>
+          <w:shd w:val="clear" w:color="auto" w:fill="FFFFFF"/>
+        </w:rPr>
+        <w:t>4.</w:t>
+      </w:r>
+      <w:r>
+        <w:rPr>
+          <w:rFonts w:ascii="Arial" w:hAnsi="Arial" w:cs="Arial"/>
+          <w:color w:val="3D4351"/>
+          <w:sz w:val="27"/>
+          <w:szCs w:val="27"/>
+          <w:shd w:val="clear" w:color="auto" w:fill="FFFFFF"/>
+        </w:rPr>
+        <w:t> </w:t>
+      </w:r>
+      <w:r>
+        <w:rPr>
+          <w:rFonts w:ascii="Arial" w:hAnsi="Arial" w:cs="Arial"/>
+          <w:color w:val="3D4351"/>
+          <w:sz w:val="27"/>
+          <w:szCs w:val="27"/>
+          <w:shd w:val="clear" w:color="auto" w:fill="FFFFFF"/>
+        </w:rPr>
+        <w:t xml:space="preserve">Перепиши метод </w:t>
+      </w:r>
+      <w:proofErr w:type="spellStart"/>
+      <w:r>
+        <w:rPr>
+          <w:rFonts w:ascii="Arial" w:hAnsi="Arial" w:cs="Arial"/>
+          <w:color w:val="3D4351"/>
+          <w:sz w:val="27"/>
+          <w:szCs w:val="27"/>
+          <w:shd w:val="clear" w:color="auto" w:fill="FFFFFF"/>
+        </w:rPr>
+        <w:t>main</w:t>
+      </w:r>
+      <w:proofErr w:type="spellEnd"/>
+      <w:r>
+        <w:rPr>
+          <w:rFonts w:ascii="Arial" w:hAnsi="Arial" w:cs="Arial"/>
+          <w:color w:val="3D4351"/>
+          <w:sz w:val="27"/>
+          <w:szCs w:val="27"/>
+          <w:shd w:val="clear" w:color="auto" w:fill="FFFFFF"/>
+        </w:rPr>
+        <w:t xml:space="preserve"> согласно заданию.</w:t>
+      </w:r>
+    </w:p>
+    <w:p>
+      <w:pPr>
+        <w:rPr>
+          <w:lang w:val="en-US"/>
+        </w:rPr>
+      </w:pPr>
+    </w:p>
     <w:sectPr>
       <w:pgSz w:w="11900" w:h="16840"/>
       <w:pgMar w:top="1134" w:right="851" w:bottom="1134" w:left="1701" w:header="709" w:footer="709" w:gutter="0"/>
@@ -9388,7 +11230,6 @@
     <w:name w:val="Normal (Web)"/>
     <w:basedOn w:val="a"/>
     <w:uiPriority w:val="99"/>
-    <w:semiHidden/>
     <w:unhideWhenUsed/>
     <w:rsid w:val="00584A10"/>
     <w:pPr>
@@ -9445,6 +11286,19 @@
     <w:name w:val="text-red"/>
     <w:basedOn w:val="a0"/>
     <w:rsid w:val="007F36EF"/>
+  </w:style>
+  <w:style w:type="character" w:styleId="HTML">
+    <w:name w:val="HTML Code"/>
+    <w:basedOn w:val="a0"/>
+    <w:uiPriority w:val="99"/>
+    <w:semiHidden/>
+    <w:unhideWhenUsed/>
+    <w:rsid w:val="00D0480F"/>
+    <w:rPr>
+      <w:rFonts w:ascii="Courier New" w:eastAsia="Times New Roman" w:hAnsi="Courier New" w:cs="Courier New"/>
+      <w:sz w:val="20"/>
+      <w:szCs w:val="20"/>
+    </w:rPr>
   </w:style>
 </w:styles>
 </file>
@@ -9671,7 +11525,6 @@
     <w:name w:val="Normal (Web)"/>
     <w:basedOn w:val="a"/>
     <w:uiPriority w:val="99"/>
-    <w:semiHidden/>
     <w:unhideWhenUsed/>
     <w:rsid w:val="00584A10"/>
     <w:pPr>
@@ -9728,6 +11581,19 @@
     <w:name w:val="text-red"/>
     <w:basedOn w:val="a0"/>
     <w:rsid w:val="007F36EF"/>
+  </w:style>
+  <w:style w:type="character" w:styleId="HTML">
+    <w:name w:val="HTML Code"/>
+    <w:basedOn w:val="a0"/>
+    <w:uiPriority w:val="99"/>
+    <w:semiHidden/>
+    <w:unhideWhenUsed/>
+    <w:rsid w:val="00D0480F"/>
+    <w:rPr>
+      <w:rFonts w:ascii="Courier New" w:eastAsia="Times New Roman" w:hAnsi="Courier New" w:cs="Courier New"/>
+      <w:sz w:val="20"/>
+      <w:szCs w:val="20"/>
+    </w:rPr>
   </w:style>
 </w:styles>
 </file>
@@ -9987,7 +11853,7 @@
   <a:extraClrSchemeLst/>
   <a:extLst>
     <a:ext uri="{05A4C25C-085E-4340-85A3-A5531E510DB2}">
-      <thm15:themeFamily xmlns:thm15="http://schemas.microsoft.com/office/thememl/2012/main" xmlns="" name="Office Theme" id="{62F939B6-93AF-4DB8-9C6B-D6C7DFDC589F}" vid="{4A3C46E8-61CC-4603-A589-7422A47A8E4A}"/>
+      <thm15:themeFamily xmlns="" xmlns:thm15="http://schemas.microsoft.com/office/thememl/2012/main" name="Office Theme" id="{62F939B6-93AF-4DB8-9C6B-D6C7DFDC589F}" vid="{4A3C46E8-61CC-4603-A589-7422A47A8E4A}"/>
     </a:ext>
   </a:extLst>
 </a:theme>

</xml_diff>